<commit_message>
added viewing quiz for lesson 7
</commit_message>
<xml_diff>
--- a/lesson-7/Lesson_07_Viewing_Quiz.docx
+++ b/lesson-7/Lesson_07_Viewing_Quiz.docx
@@ -1,6 +1,6 @@
 
 <file path=word/document.xml><?xml version="1.0" encoding="utf-8"?>
-<w:document xmlns:wpc="http://schemas.microsoft.com/office/word/2010/wordprocessingCanvas" xmlns:mc="http://schemas.openxmlformats.org/markup-compatibility/2006" xmlns:o="urn:schemas-microsoft-com:office:office" xmlns:r="http://schemas.openxmlformats.org/officeDocument/2006/relationships" xmlns:m="http://schemas.openxmlformats.org/officeDocument/2006/math" xmlns:v="urn:schemas-microsoft-com:vml" xmlns:wp14="http://schemas.microsoft.com/office/word/2010/wordprocessingDrawing" xmlns:wp="http://schemas.openxmlformats.org/drawingml/2006/wordprocessingDrawing" xmlns:w10="urn:schemas-microsoft-com:office:word" xmlns:w="http://schemas.openxmlformats.org/wordprocessingml/2006/main" xmlns:w14="http://schemas.microsoft.com/office/word/2010/wordml" xmlns:w15="http://schemas.microsoft.com/office/word/2012/wordml" xmlns:wpg="http://schemas.microsoft.com/office/word/2010/wordprocessingGroup" xmlns:wpi="http://schemas.microsoft.com/office/word/2010/wordprocessingInk" xmlns:wne="http://schemas.microsoft.com/office/word/2006/wordml" xmlns:wps="http://schemas.microsoft.com/office/word/2010/wordprocessingShape" mc:Ignorable="w14 w15 wp14">
+<w:document xmlns:wpc="http://schemas.microsoft.com/office/word/2010/wordprocessingCanvas" xmlns:cx="http://schemas.microsoft.com/office/drawing/2014/chartex" xmlns:cx1="http://schemas.microsoft.com/office/drawing/2015/9/8/chartex" xmlns:cx2="http://schemas.microsoft.com/office/drawing/2015/10/21/chartex" xmlns:cx3="http://schemas.microsoft.com/office/drawing/2016/5/9/chartex" xmlns:cx4="http://schemas.microsoft.com/office/drawing/2016/5/10/chartex" xmlns:cx5="http://schemas.microsoft.com/office/drawing/2016/5/11/chartex" xmlns:cx6="http://schemas.microsoft.com/office/drawing/2016/5/12/chartex" xmlns:cx7="http://schemas.microsoft.com/office/drawing/2016/5/13/chartex" xmlns:cx8="http://schemas.microsoft.com/office/drawing/2016/5/14/chartex" xmlns:mc="http://schemas.openxmlformats.org/markup-compatibility/2006" xmlns:aink="http://schemas.microsoft.com/office/drawing/2016/ink" xmlns:am3d="http://schemas.microsoft.com/office/drawing/2017/model3d" xmlns:o="urn:schemas-microsoft-com:office:office" xmlns:r="http://schemas.openxmlformats.org/officeDocument/2006/relationships" xmlns:m="http://schemas.openxmlformats.org/officeDocument/2006/math" xmlns:v="urn:schemas-microsoft-com:vml" xmlns:wp14="http://schemas.microsoft.com/office/word/2010/wordprocessingDrawing" xmlns:wp="http://schemas.openxmlformats.org/drawingml/2006/wordprocessingDrawing" xmlns:w10="urn:schemas-microsoft-com:office:word" xmlns:w="http://schemas.openxmlformats.org/wordprocessingml/2006/main" xmlns:w14="http://schemas.microsoft.com/office/word/2010/wordml" xmlns:w15="http://schemas.microsoft.com/office/word/2012/wordml" xmlns:w16cid="http://schemas.microsoft.com/office/word/2016/wordml/cid" xmlns:w16se="http://schemas.microsoft.com/office/word/2015/wordml/symex" xmlns:wpg="http://schemas.microsoft.com/office/word/2010/wordprocessingGroup" xmlns:wpi="http://schemas.microsoft.com/office/word/2010/wordprocessingInk" xmlns:wne="http://schemas.microsoft.com/office/word/2006/wordml" xmlns:wps="http://schemas.microsoft.com/office/word/2010/wordprocessingShape" mc:Ignorable="w14 w15 w16se w16cid wp14">
   <w:body>
     <w:p>
       <w:pPr>
@@ -12,21 +12,13 @@
         <w:rPr>
           <w:b/>
         </w:rPr>
-        <w:t>Name</w:t>
-      </w:r>
-      <w:proofErr w:type="gramStart"/>
+        <w:t>Name:</w:t>
+      </w:r>
       <w:r>
         <w:rPr>
           <w:b/>
         </w:rPr>
-        <w:t>:_</w:t>
-      </w:r>
-      <w:proofErr w:type="gramEnd"/>
-      <w:r>
-        <w:rPr>
-          <w:b/>
-        </w:rPr>
-        <w:t>__________________________________________</w:t>
+        <w:t xml:space="preserve"> Patrick O’Brien</w:t>
       </w:r>
     </w:p>
     <w:p>
@@ -50,13 +42,8 @@
         </w:numPr>
       </w:pPr>
       <w:r>
-        <w:t>After you’ve watched all the videos, please answer this question</w:t>
-      </w:r>
-      <w:proofErr w:type="gramStart"/>
-      <w:r>
-        <w:t>:</w:t>
-      </w:r>
-      <w:proofErr w:type="gramEnd"/>
+        <w:t>After you’ve watched all the videos, please answer this question:</w:t>
+      </w:r>
       <w:r>
         <w:br/>
         <w:t>Of all the videos that you watched, if you could pick one video to be re-recorded by the instructor outside of class which would you choose?  Why?</w:t>
@@ -98,7 +85,41 @@
           </w:tcPr>
           <w:p>
             <w:r>
-              <w:t>&lt; Write your answer here &gt;</w:t>
+              <w:rPr>
+                <w:b/>
+                <w:bCs/>
+              </w:rPr>
+              <w:t xml:space="preserve">VIDEO: </w:t>
+            </w:r>
+            <w:r>
+              <w:rPr>
+                <w:b/>
+                <w:bCs/>
+              </w:rPr>
+              <w:t xml:space="preserve">Polymorphism: An Array </w:t>
+            </w:r>
+            <w:proofErr w:type="gramStart"/>
+            <w:r>
+              <w:rPr>
+                <w:b/>
+                <w:bCs/>
+              </w:rPr>
+              <w:t>Of</w:t>
+            </w:r>
+            <w:proofErr w:type="gramEnd"/>
+            <w:r>
+              <w:rPr>
+                <w:b/>
+                <w:bCs/>
+              </w:rPr>
+              <w:t xml:space="preserve"> Objects With An Overridden Method</w:t>
+            </w:r>
+            <w:r>
+              <w:rPr>
+                <w:b/>
+                <w:bCs/>
+              </w:rPr>
+              <w:t xml:space="preserve"> because the mic rubs all over and sounds horrible.</w:t>
             </w:r>
           </w:p>
         </w:tc>
@@ -120,8 +141,6 @@
           <w:bCs/>
         </w:rPr>
       </w:pPr>
-      <w:bookmarkStart w:id="0" w:name="_GoBack"/>
-      <w:bookmarkEnd w:id="0"/>
       <w:r>
         <w:rPr>
           <w:b/>
@@ -177,7 +196,31 @@
           </w:tcPr>
           <w:p>
             <w:r>
-              <w:t>&lt; Write your answer here &gt;</w:t>
+              <w:t xml:space="preserve">Inheritance is the ability to create a class that inherits attributes and behaviors from an existing class (class </w:t>
+            </w:r>
+            <w:proofErr w:type="spellStart"/>
+            <w:r>
+              <w:t>SpyCar</w:t>
+            </w:r>
+            <w:proofErr w:type="spellEnd"/>
+            <w:r>
+              <w:t xml:space="preserve"> inheriting attributes from class Car). The new </w:t>
+            </w:r>
+            <w:proofErr w:type="spellStart"/>
+            <w:r>
+              <w:t>SpyCar</w:t>
+            </w:r>
+            <w:proofErr w:type="spellEnd"/>
+            <w:r>
+              <w:t xml:space="preserve"> class inherited the attributes of the Car class, and then added additional attributes to it to make it a </w:t>
+            </w:r>
+            <w:proofErr w:type="spellStart"/>
+            <w:r>
+              <w:t>SpyCar</w:t>
+            </w:r>
+            <w:proofErr w:type="spellEnd"/>
+            <w:r>
+              <w:t xml:space="preserve"> and not just an ordinary car.</w:t>
             </w:r>
           </w:p>
         </w:tc>
@@ -227,13 +270,21 @@
           </w:tcPr>
           <w:p>
             <w:r>
-              <w:t xml:space="preserve">&lt; </w:t>
-            </w:r>
-            <w:r>
-              <w:t xml:space="preserve">Etc. </w:t>
-            </w:r>
-            <w:r>
-              <w:t>&gt;</w:t>
+              <w:t xml:space="preserve">You will have to remember several months later why </w:t>
+            </w:r>
+            <w:proofErr w:type="spellStart"/>
+            <w:r>
+              <w:t>SpyCar</w:t>
+            </w:r>
+            <w:proofErr w:type="spellEnd"/>
+            <w:r>
+              <w:t xml:space="preserve"> is important</w:t>
+            </w:r>
+            <w:r>
+              <w:t>, how it differs from a normal car.</w:t>
+            </w:r>
+            <w:r>
+              <w:t xml:space="preserve"> When using Car as the base and inheriting its attributes, it would be easy to read the code and understand what the differences are.</w:t>
             </w:r>
           </w:p>
         </w:tc>
@@ -273,7 +324,40 @@
           <w:tcPr>
             <w:tcW w:w="8856" w:type="dxa"/>
           </w:tcPr>
-          <w:p/>
+          <w:p>
+            <w:r>
+              <w:t xml:space="preserve">Class </w:t>
+            </w:r>
+            <w:proofErr w:type="spellStart"/>
+            <w:proofErr w:type="gramStart"/>
+            <w:r>
+              <w:t>SpyCar</w:t>
+            </w:r>
+            <w:proofErr w:type="spellEnd"/>
+            <w:r>
+              <w:t xml:space="preserve"> :</w:t>
+            </w:r>
+            <w:proofErr w:type="gramEnd"/>
+            <w:r>
+              <w:t xml:space="preserve"> Car (</w:t>
+            </w:r>
+            <w:proofErr w:type="spellStart"/>
+            <w:r>
+              <w:t>c#</w:t>
+            </w:r>
+            <w:proofErr w:type="spellEnd"/>
+            <w:r>
+              <w:t xml:space="preserve">) or class </w:t>
+            </w:r>
+            <w:proofErr w:type="spellStart"/>
+            <w:r>
+              <w:t>SpyCar</w:t>
+            </w:r>
+            <w:proofErr w:type="spellEnd"/>
+            <w:r>
+              <w:t xml:space="preserve"> extends Car (java)</w:t>
+            </w:r>
+          </w:p>
         </w:tc>
       </w:tr>
     </w:tbl>
@@ -291,6 +375,7 @@
           <w:b/>
           <w:bCs/>
         </w:rPr>
+        <w:lastRenderedPageBreak/>
         <w:t xml:space="preserve">VIDEO: </w:t>
       </w:r>
       <w:r>
@@ -358,7 +443,19 @@
           <w:tcPr>
             <w:tcW w:w="8856" w:type="dxa"/>
           </w:tcPr>
-          <w:p/>
+          <w:p>
+            <w:r>
+              <w:t xml:space="preserve"> </w:t>
+            </w:r>
+            <w:proofErr w:type="spellStart"/>
+            <w:r>
+              <w:t>SpyCar</w:t>
+            </w:r>
+            <w:proofErr w:type="spellEnd"/>
+            <w:r>
+              <w:t xml:space="preserve"> is a copy of the superclass/base class Car.</w:t>
+            </w:r>
+          </w:p>
         </w:tc>
       </w:tr>
     </w:tbl>
@@ -412,7 +509,64 @@
           <w:tcPr>
             <w:tcW w:w="8856" w:type="dxa"/>
           </w:tcPr>
-          <w:p/>
+          <w:p>
+            <w:pPr>
+              <w:pStyle w:val="ListParagraph"/>
+            </w:pPr>
+            <w:r>
+              <w:t xml:space="preserve">A </w:t>
+            </w:r>
+            <w:proofErr w:type="spellStart"/>
+            <w:r>
+              <w:t>SpyCar</w:t>
+            </w:r>
+            <w:proofErr w:type="spellEnd"/>
+            <w:r>
+              <w:t xml:space="preserve"> is a copy of all the instance variables that are declared in its base class (Car).</w:t>
+            </w:r>
+          </w:p>
+          <w:p>
+            <w:pPr>
+              <w:pStyle w:val="ListParagraph"/>
+            </w:pPr>
+            <w:r>
+              <w:t xml:space="preserve">Car would be considered the super class, and </w:t>
+            </w:r>
+            <w:proofErr w:type="spellStart"/>
+            <w:r>
+              <w:t>SpyCar</w:t>
+            </w:r>
+            <w:proofErr w:type="spellEnd"/>
+            <w:r>
+              <w:t xml:space="preserve"> would be considered the subclass. </w:t>
+            </w:r>
+            <w:proofErr w:type="gramStart"/>
+            <w:r>
+              <w:rPr>
+                <w:b/>
+              </w:rPr>
+              <w:t>Also</w:t>
+            </w:r>
+            <w:proofErr w:type="gramEnd"/>
+            <w:r>
+              <w:rPr>
+                <w:b/>
+              </w:rPr>
+              <w:t xml:space="preserve"> base class </w:t>
+            </w:r>
+            <w:r>
+              <w:rPr>
+                <w:b/>
+              </w:rPr>
+              <w:sym w:font="Wingdings" w:char="F0E0"/>
+            </w:r>
+            <w:r>
+              <w:rPr>
+                <w:b/>
+              </w:rPr>
+              <w:t xml:space="preserve"> derived class (more specialized one).</w:t>
+            </w:r>
+          </w:p>
         </w:tc>
       </w:tr>
     </w:tbl>
@@ -427,11 +581,9 @@
       <w:r>
         <w:t xml:space="preserve">If you have a class, then create a subclass of it, and you then create a further subclass of the </w:t>
       </w:r>
-      <w:proofErr w:type="spellStart"/>
-      <w:r>
-        <w:t>firsdt</w:t>
-      </w:r>
-      <w:proofErr w:type="spellEnd"/>
+      <w:r>
+        <w:t>first</w:t>
+      </w:r>
       <w:r>
         <w:t xml:space="preserve"> subclass?  </w:t>
       </w:r>
@@ -462,7 +614,32 @@
           <w:tcPr>
             <w:tcW w:w="8856" w:type="dxa"/>
           </w:tcPr>
-          <w:p/>
+          <w:p>
+            <w:proofErr w:type="spellStart"/>
+            <w:r>
+              <w:t>FlyingSpyCar</w:t>
+            </w:r>
+            <w:proofErr w:type="spellEnd"/>
+            <w:r>
+              <w:t xml:space="preserve"> and </w:t>
+            </w:r>
+            <w:proofErr w:type="spellStart"/>
+            <w:r>
+              <w:t>BoatSpyCar</w:t>
+            </w:r>
+            <w:proofErr w:type="spellEnd"/>
+            <w:r>
+              <w:t xml:space="preserve">, it would give the advantage of having all the changes run down from the classes above, and it has all the subclasses use that code. </w:t>
+            </w:r>
+            <w:proofErr w:type="gramStart"/>
+            <w:r>
+              <w:t>So</w:t>
+            </w:r>
+            <w:proofErr w:type="gramEnd"/>
+            <w:r>
+              <w:t xml:space="preserve"> if you had a bug in your Car class, and you fixed it, you would be fixing the same bug in all the subclasses simultaneously.</w:t>
+            </w:r>
+          </w:p>
         </w:tc>
       </w:tr>
     </w:tbl>
@@ -542,7 +719,71 @@
           <w:tcPr>
             <w:tcW w:w="8856" w:type="dxa"/>
           </w:tcPr>
-          <w:p/>
+          <w:p>
+            <w:proofErr w:type="spellStart"/>
+            <w:r>
+              <w:t>TankSize</w:t>
+            </w:r>
+            <w:proofErr w:type="spellEnd"/>
+            <w:r>
+              <w:t xml:space="preserve"> </w:t>
+            </w:r>
+            <w:r>
+              <w:sym w:font="Wingdings" w:char="F0E0"/>
+            </w:r>
+            <w:r>
+              <w:t xml:space="preserve"> only accessible form within the Car class. </w:t>
+            </w:r>
+            <w:proofErr w:type="spellStart"/>
+            <w:r>
+              <w:t>SpyCar</w:t>
+            </w:r>
+            <w:proofErr w:type="spellEnd"/>
+            <w:r>
+              <w:t xml:space="preserve"> will have this </w:t>
+            </w:r>
+            <w:proofErr w:type="gramStart"/>
+            <w:r>
+              <w:t>method, but</w:t>
+            </w:r>
+            <w:proofErr w:type="gramEnd"/>
+            <w:r>
+              <w:t xml:space="preserve"> will not have access to change it</w:t>
+            </w:r>
+            <w:r>
+              <w:t xml:space="preserve"> without the </w:t>
+            </w:r>
+            <w:proofErr w:type="spellStart"/>
+            <w:r>
+              <w:t>getTankSize</w:t>
+            </w:r>
+            <w:proofErr w:type="spellEnd"/>
+            <w:r>
+              <w:t xml:space="preserve"> getter method</w:t>
+            </w:r>
+            <w:r>
+              <w:t>.</w:t>
+            </w:r>
+            <w:r>
+              <w:t xml:space="preserve"> Change the size of the fuel tank in gallons</w:t>
+            </w:r>
+          </w:p>
+          <w:p>
+            <w:proofErr w:type="spellStart"/>
+            <w:r>
+              <w:t>numSmokeScreen</w:t>
+            </w:r>
+            <w:proofErr w:type="spellEnd"/>
+            <w:r>
+              <w:t xml:space="preserve"> </w:t>
+            </w:r>
+            <w:r>
+              <w:sym w:font="Wingdings" w:char="F0E0"/>
+            </w:r>
+            <w:r>
+              <w:t xml:space="preserve"> how many charges for smoke screen are required.</w:t>
+            </w:r>
+          </w:p>
         </w:tc>
       </w:tr>
     </w:tbl>
@@ -590,7 +831,40 @@
           <w:tcPr>
             <w:tcW w:w="8856" w:type="dxa"/>
           </w:tcPr>
-          <w:p/>
+          <w:p>
+            <w:r>
+              <w:t xml:space="preserve">No, it </w:t>
+            </w:r>
+            <w:r>
+              <w:t>must</w:t>
+            </w:r>
+            <w:r>
+              <w:t xml:space="preserve"> use a getter method declared in the base class,</w:t>
+            </w:r>
+            <w:r>
+              <w:t xml:space="preserve"> otherwise the base class </w:t>
+            </w:r>
+            <w:proofErr w:type="gramStart"/>
+            <w:r>
+              <w:t>has to</w:t>
+            </w:r>
+            <w:proofErr w:type="gramEnd"/>
+            <w:r>
+              <w:t xml:space="preserve"> be </w:t>
+            </w:r>
+            <w:r>
+              <w:lastRenderedPageBreak/>
+              <w:t>changed from private to protected.</w:t>
+            </w:r>
+            <w:r>
+              <w:t xml:space="preserve"> This allows only derived classes to access it directly.</w:t>
+            </w:r>
+          </w:p>
+          <w:p>
+            <w:r>
+              <w:t>The derived class has a copy of the method but cannot change it.</w:t>
+            </w:r>
+          </w:p>
         </w:tc>
       </w:tr>
     </w:tbl>
@@ -651,7 +925,14 @@
           <w:tcPr>
             <w:tcW w:w="8856" w:type="dxa"/>
           </w:tcPr>
-          <w:p/>
+          <w:p>
+            <w:r>
+              <w:t>This allows only derived classes to access it directly.</w:t>
+            </w:r>
+            <w:r>
+              <w:t xml:space="preserve"> Private means that only the base class can access the method, nothing else.</w:t>
+            </w:r>
+          </w:p>
         </w:tc>
       </w:tr>
     </w:tbl>
@@ -714,7 +995,48 @@
           <w:tcPr>
             <w:tcW w:w="8856" w:type="dxa"/>
           </w:tcPr>
-          <w:p/>
+          <w:p>
+            <w:r>
+              <w:t xml:space="preserve">It cannot, there’s no guarantee that a car is </w:t>
+            </w:r>
+            <w:r>
+              <w:t>a</w:t>
+            </w:r>
+            <w:r>
+              <w:t xml:space="preserve"> </w:t>
+            </w:r>
+            <w:proofErr w:type="spellStart"/>
+            <w:r>
+              <w:t>SpyCar</w:t>
+            </w:r>
+            <w:proofErr w:type="spellEnd"/>
+            <w:r>
+              <w:t>.</w:t>
+            </w:r>
+            <w:r>
+              <w:t xml:space="preserve"> Can’t call any class the subclasses define.</w:t>
+            </w:r>
+            <w:r>
+              <w:t xml:space="preserve"> Because </w:t>
+            </w:r>
+            <w:r>
+              <w:t xml:space="preserve">Car is itself defining </w:t>
+            </w:r>
+            <w:proofErr w:type="spellStart"/>
+            <w:r>
+              <w:t>SpyCar</w:t>
+            </w:r>
+            <w:proofErr w:type="spellEnd"/>
+            <w:r>
+              <w:t xml:space="preserve">, </w:t>
+            </w:r>
+            <w:r>
+              <w:t xml:space="preserve">and any other subclasses. </w:t>
+            </w:r>
+            <w:r>
+              <w:t>it would break things.</w:t>
+            </w:r>
+          </w:p>
         </w:tc>
       </w:tr>
     </w:tbl>
@@ -732,7 +1054,6 @@
           <w:b/>
           <w:bCs/>
         </w:rPr>
-        <w:lastRenderedPageBreak/>
         <w:t xml:space="preserve">VIDEO: </w:t>
       </w:r>
       <w:r>
@@ -783,7 +1104,93 @@
           <w:tcPr>
             <w:tcW w:w="8856" w:type="dxa"/>
           </w:tcPr>
-          <w:p/>
+          <w:p>
+            <w:r>
+              <w:t xml:space="preserve">Public </w:t>
+            </w:r>
+            <w:proofErr w:type="spellStart"/>
+            <w:r>
+              <w:t>SpyCar</w:t>
+            </w:r>
+            <w:proofErr w:type="spellEnd"/>
+            <w:r>
+              <w:t xml:space="preserve"> (double </w:t>
+            </w:r>
+            <w:proofErr w:type="spellStart"/>
+            <w:r>
+              <w:t>ts</w:t>
+            </w:r>
+            <w:proofErr w:type="spellEnd"/>
+            <w:r>
+              <w:t xml:space="preserve">, int </w:t>
+            </w:r>
+            <w:proofErr w:type="spellStart"/>
+            <w:r>
+              <w:t>sm</w:t>
+            </w:r>
+            <w:proofErr w:type="spellEnd"/>
+            <w:proofErr w:type="gramStart"/>
+            <w:r>
+              <w:t>) :</w:t>
+            </w:r>
+            <w:proofErr w:type="gramEnd"/>
+            <w:r>
+              <w:t xml:space="preserve"> base( </w:t>
+            </w:r>
+            <w:proofErr w:type="spellStart"/>
+            <w:r>
+              <w:t>ts</w:t>
+            </w:r>
+            <w:proofErr w:type="spellEnd"/>
+            <w:r>
+              <w:t>)</w:t>
+            </w:r>
+          </w:p>
+          <w:p>
+            <w:r>
+              <w:t xml:space="preserve">Says that </w:t>
+            </w:r>
+            <w:proofErr w:type="spellStart"/>
+            <w:r>
+              <w:t>SpyCar</w:t>
+            </w:r>
+            <w:proofErr w:type="spellEnd"/>
+            <w:r>
+              <w:t xml:space="preserve"> constructor has two parameters, base class needs </w:t>
+            </w:r>
+            <w:proofErr w:type="spellStart"/>
+            <w:r>
+              <w:t>ts</w:t>
+            </w:r>
+            <w:proofErr w:type="spellEnd"/>
+            <w:r>
+              <w:t xml:space="preserve"> (tank size) + everything that the new more specialized class needs </w:t>
+            </w:r>
+            <w:proofErr w:type="spellStart"/>
+            <w:r>
+              <w:t>sm</w:t>
+            </w:r>
+            <w:proofErr w:type="spellEnd"/>
+            <w:r>
+              <w:t xml:space="preserve"> (smokescreen charges), and then pass everything up to the base class constructor base(</w:t>
+            </w:r>
+            <w:proofErr w:type="spellStart"/>
+            <w:r>
+              <w:t>ts</w:t>
+            </w:r>
+            <w:proofErr w:type="spellEnd"/>
+            <w:r>
+              <w:t>)</w:t>
+            </w:r>
+            <w:r>
+              <w:t>.</w:t>
+            </w:r>
+          </w:p>
+          <w:p>
+            <w:r>
+              <w:t>You indicate which one you want to use by changing the parameters to match the constructor in base class that you want to use.</w:t>
+            </w:r>
+          </w:p>
         </w:tc>
       </w:tr>
     </w:tbl>
@@ -811,16 +1218,13 @@
       </w:r>
       <w:proofErr w:type="spellEnd"/>
       <w:r>
-        <w:t xml:space="preserve"> class always has, say, </w:t>
+        <w:t xml:space="preserve"> class always has, say, zero </w:t>
       </w:r>
       <w:proofErr w:type="gramStart"/>
       <w:r>
-        <w:t>zero</w:t>
+        <w:t>backseats.</w:t>
       </w:r>
       <w:proofErr w:type="gramEnd"/>
-      <w:r>
-        <w:t xml:space="preserve"> backseats.</w:t>
-      </w:r>
     </w:p>
     <w:tbl>
       <w:tblPr>
@@ -844,7 +1248,54 @@
           <w:tcPr>
             <w:tcW w:w="8856" w:type="dxa"/>
           </w:tcPr>
-          <w:p/>
+          <w:p>
+            <w:r>
+              <w:t xml:space="preserve">Public </w:t>
+            </w:r>
+            <w:proofErr w:type="spellStart"/>
+            <w:r>
+              <w:t>SpyCar</w:t>
+            </w:r>
+            <w:proofErr w:type="spellEnd"/>
+            <w:r>
+              <w:t xml:space="preserve"> (double </w:t>
+            </w:r>
+            <w:proofErr w:type="spellStart"/>
+            <w:r>
+              <w:t>ts</w:t>
+            </w:r>
+            <w:proofErr w:type="spellEnd"/>
+            <w:r>
+              <w:t xml:space="preserve">, int </w:t>
+            </w:r>
+            <w:proofErr w:type="spellStart"/>
+            <w:r>
+              <w:t>sm</w:t>
+            </w:r>
+            <w:proofErr w:type="spellEnd"/>
+            <w:proofErr w:type="gramStart"/>
+            <w:r>
+              <w:t>) :</w:t>
+            </w:r>
+            <w:proofErr w:type="gramEnd"/>
+            <w:r>
+              <w:t xml:space="preserve"> base(</w:t>
+            </w:r>
+            <w:proofErr w:type="spellStart"/>
+            <w:r>
+              <w:t>ts</w:t>
+            </w:r>
+            <w:proofErr w:type="spellEnd"/>
+            <w:r>
+              <w:t xml:space="preserve">, 0); </w:t>
+            </w:r>
+            <w:r>
+              <w:sym w:font="Wingdings" w:char="F0E0"/>
+            </w:r>
+            <w:r>
+              <w:t xml:space="preserve"> 0 sets the backseats to 0 in each instance.</w:t>
+            </w:r>
+          </w:p>
         </w:tc>
       </w:tr>
     </w:tbl>
@@ -882,7 +1333,45 @@
           <w:tcPr>
             <w:tcW w:w="8856" w:type="dxa"/>
           </w:tcPr>
-          <w:p/>
+          <w:p>
+            <w:r>
+              <w:t xml:space="preserve">It will use the default constructor. You </w:t>
+            </w:r>
+            <w:proofErr w:type="gramStart"/>
+            <w:r>
+              <w:t>have to</w:t>
+            </w:r>
+            <w:proofErr w:type="gramEnd"/>
+            <w:r>
+              <w:t xml:space="preserve"> use some constructor in the Car class to make </w:t>
+            </w:r>
+            <w:r>
+              <w:lastRenderedPageBreak/>
+              <w:t>sure all the components of a car are built</w:t>
+            </w:r>
+            <w:r>
+              <w:t xml:space="preserve"> up before everything in </w:t>
+            </w:r>
+            <w:proofErr w:type="spellStart"/>
+            <w:r>
+              <w:t>SpyCar</w:t>
+            </w:r>
+            <w:proofErr w:type="spellEnd"/>
+            <w:r>
+              <w:t xml:space="preserve"> is built.</w:t>
+            </w:r>
+            <w:r>
+              <w:t xml:space="preserve"> Basic car </w:t>
+            </w:r>
+            <w:proofErr w:type="gramStart"/>
+            <w:r>
+              <w:t>has to</w:t>
+            </w:r>
+            <w:proofErr w:type="gramEnd"/>
+            <w:r>
+              <w:t xml:space="preserve"> be set up before the more specialized derived classes are. </w:t>
+            </w:r>
+          </w:p>
         </w:tc>
       </w:tr>
     </w:tbl>
@@ -920,7 +1409,19 @@
           <w:tcPr>
             <w:tcW w:w="8856" w:type="dxa"/>
           </w:tcPr>
-          <w:p/>
+          <w:p>
+            <w:r>
+              <w:t xml:space="preserve">Public </w:t>
+            </w:r>
+            <w:proofErr w:type="gramStart"/>
+            <w:r>
+              <w:t>Car(</w:t>
+            </w:r>
+            <w:proofErr w:type="gramEnd"/>
+            <w:r>
+              <w:t>) : this(10.0, 2); constructor inside the Car() class. References the other constructor. Then all you need to do is change the derived classes to work with the new format.</w:t>
+            </w:r>
+          </w:p>
         </w:tc>
       </w:tr>
     </w:tbl>
@@ -958,7 +1459,17 @@
           <w:tcPr>
             <w:tcW w:w="8856" w:type="dxa"/>
           </w:tcPr>
-          <w:p/>
+          <w:p>
+            <w:r>
+              <w:t>It is a very common pattern to have one real constructor and have everything else jump into the other constructor.</w:t>
+            </w:r>
+            <w:r>
+              <w:t xml:space="preserve"> Everything else is provided for convenience, and then dumped into the main constructor that does the work as much as possible.</w:t>
+            </w:r>
+            <w:r>
+              <w:t xml:space="preserve"> </w:t>
+            </w:r>
+          </w:p>
         </w:tc>
       </w:tr>
     </w:tbl>
@@ -999,7 +1510,17 @@
           <w:tcPr>
             <w:tcW w:w="8856" w:type="dxa"/>
           </w:tcPr>
-          <w:p/>
+          <w:p>
+            <w:r>
+              <w:t xml:space="preserve">Because the derived class is a completely new constructor method. </w:t>
+            </w:r>
+            <w:r>
+              <w:t xml:space="preserve">All the variables must be redeclared. Copy the ones from the normal car, but not necessarily requiring them. </w:t>
+            </w:r>
+            <w:r>
+              <w:t>C# is leaving open the option to modify these values.</w:t>
+            </w:r>
+          </w:p>
         </w:tc>
       </w:tr>
     </w:tbl>
@@ -1085,7 +1606,11 @@
           <w:tcPr>
             <w:tcW w:w="8856" w:type="dxa"/>
           </w:tcPr>
-          <w:p/>
+          <w:p>
+            <w:r>
+              <w:t xml:space="preserve">The virtual keyword is used to modify a method, property, indexer, or event declaration and allow for it to be overridden in a derived class.  </w:t>
+            </w:r>
+          </w:p>
         </w:tc>
       </w:tr>
     </w:tbl>
@@ -1126,7 +1651,28 @@
           <w:tcPr>
             <w:tcW w:w="8856" w:type="dxa"/>
           </w:tcPr>
-          <w:p/>
+          <w:p>
+            <w:r>
+              <w:t>You need to copy the signature and the return value, the public, the void, and the name</w:t>
+            </w:r>
+            <w:r>
+              <w:t xml:space="preserve"> exactly, any parameters</w:t>
+            </w:r>
+            <w:r>
+              <w:t>.</w:t>
+            </w:r>
+            <w:r>
+              <w:t xml:space="preserve"> </w:t>
+            </w:r>
+          </w:p>
+          <w:p>
+            <w:r>
+              <w:t xml:space="preserve">You intend to override the basic implementation of the base class with a more specialized version. </w:t>
+            </w:r>
+            <w:r>
+              <w:t xml:space="preserve"> </w:t>
+            </w:r>
+          </w:p>
         </w:tc>
       </w:tr>
     </w:tbl>
@@ -1139,6 +1685,7 @@
         </w:numPr>
       </w:pPr>
       <w:r>
+        <w:lastRenderedPageBreak/>
         <w:t>In addition to what was listed in the prior question, what other keyword do you need to add to the subclass’s method?</w:t>
       </w:r>
     </w:p>
@@ -1164,7 +1711,24 @@
           <w:tcPr>
             <w:tcW w:w="8856" w:type="dxa"/>
           </w:tcPr>
-          <w:p/>
+          <w:p>
+            <w:r>
+              <w:t xml:space="preserve">Override </w:t>
+            </w:r>
+          </w:p>
+          <w:p>
+            <w:r>
+              <w:t xml:space="preserve">Ex: override public void </w:t>
+            </w:r>
+            <w:proofErr w:type="gramStart"/>
+            <w:r>
+              <w:t>Print(</w:t>
+            </w:r>
+            <w:proofErr w:type="gramEnd"/>
+            <w:r>
+              <w:t>)</w:t>
+            </w:r>
+          </w:p>
         </w:tc>
       </w:tr>
     </w:tbl>
@@ -1237,7 +1801,27 @@
           <w:tcPr>
             <w:tcW w:w="8856" w:type="dxa"/>
           </w:tcPr>
-          <w:p/>
+          <w:p>
+            <w:r>
+              <w:t xml:space="preserve">It prints the basic print method </w:t>
+            </w:r>
+            <w:r>
+              <w:sym w:font="Wingdings" w:char="F0E0"/>
+            </w:r>
+            <w:r>
+              <w:t xml:space="preserve"> </w:t>
+            </w:r>
+          </w:p>
+          <w:p>
+            <w:r>
+              <w:t>Car tank size:10</w:t>
+            </w:r>
+          </w:p>
+          <w:p>
+            <w:r>
+              <w:t>It refers to a Car or a subclass of car. If assigned to c1, it tells c1 to print itself, checks to see if there is a better version of print (overridden), if not, use already defined and print self.</w:t>
+            </w:r>
+          </w:p>
         </w:tc>
       </w:tr>
     </w:tbl>
@@ -1309,7 +1893,55 @@
           <w:tcPr>
             <w:tcW w:w="8856" w:type="dxa"/>
           </w:tcPr>
-          <w:p/>
+          <w:p>
+            <w:r>
+              <w:t xml:space="preserve">If referring to </w:t>
+            </w:r>
+            <w:proofErr w:type="spellStart"/>
+            <w:r>
+              <w:t>SpyCar</w:t>
+            </w:r>
+            <w:proofErr w:type="spellEnd"/>
+          </w:p>
+          <w:p>
+            <w:r>
+              <w:t xml:space="preserve">Checks to see if better version of print defined in </w:t>
+            </w:r>
+            <w:proofErr w:type="spellStart"/>
+            <w:r>
+              <w:t>SpyCar</w:t>
+            </w:r>
+            <w:proofErr w:type="spellEnd"/>
+            <w:r>
+              <w:t>.</w:t>
+            </w:r>
+          </w:p>
+          <w:p>
+            <w:r>
+              <w:t xml:space="preserve">Uses the new version of </w:t>
+            </w:r>
+            <w:proofErr w:type="gramStart"/>
+            <w:r>
+              <w:t>Print(</w:t>
+            </w:r>
+            <w:proofErr w:type="gramEnd"/>
+            <w:r>
+              <w:t xml:space="preserve">) in </w:t>
+            </w:r>
+            <w:proofErr w:type="spellStart"/>
+            <w:r>
+              <w:t>SpyCar</w:t>
+            </w:r>
+            <w:proofErr w:type="spellEnd"/>
+            <w:r>
+              <w:t xml:space="preserve"> to print</w:t>
+            </w:r>
+          </w:p>
+          <w:p>
+            <w:r>
+              <w:t>This is a SPYCAR, the tank size is 40.</w:t>
+            </w:r>
+          </w:p>
         </w:tc>
       </w:tr>
     </w:tbl>
@@ -1350,7 +1982,43 @@
           <w:tcPr>
             <w:tcW w:w="8856" w:type="dxa"/>
           </w:tcPr>
-          <w:p/>
+          <w:p>
+            <w:r>
+              <w:t>This is called polymorphism</w:t>
+            </w:r>
+            <w:r>
+              <w:t>.</w:t>
+            </w:r>
+          </w:p>
+          <w:p>
+            <w:r>
+              <w:t xml:space="preserve">The </w:t>
+            </w:r>
+            <w:proofErr w:type="spellStart"/>
+            <w:r>
+              <w:t>playerCar</w:t>
+            </w:r>
+            <w:proofErr w:type="spellEnd"/>
+            <w:r>
+              <w:t xml:space="preserve"> variable can refer to multiple forms of the object. </w:t>
+            </w:r>
+            <w:proofErr w:type="spellStart"/>
+            <w:r>
+              <w:t>PlayerCar</w:t>
+            </w:r>
+            <w:proofErr w:type="spellEnd"/>
+            <w:r>
+              <w:t xml:space="preserve">, </w:t>
+            </w:r>
+            <w:proofErr w:type="spellStart"/>
+            <w:r>
+              <w:t>ClownCar</w:t>
+            </w:r>
+            <w:proofErr w:type="spellEnd"/>
+            <w:r>
+              <w:t>, etc.</w:t>
+            </w:r>
+          </w:p>
         </w:tc>
       </w:tr>
     </w:tbl>
@@ -1422,7 +2090,35 @@
           <w:tcPr>
             <w:tcW w:w="8856" w:type="dxa"/>
           </w:tcPr>
-          <w:p/>
+          <w:p>
+            <w:proofErr w:type="spellStart"/>
+            <w:r>
+              <w:t>Base.Print</w:t>
+            </w:r>
+            <w:proofErr w:type="spellEnd"/>
+            <w:r>
+              <w:t>(); in C#</w:t>
+            </w:r>
+            <w:r>
+              <w:t xml:space="preserve"> in java </w:t>
+            </w:r>
+            <w:r>
+              <w:sym w:font="Wingdings" w:char="F0E0"/>
+            </w:r>
+            <w:r>
+              <w:t xml:space="preserve"> </w:t>
+            </w:r>
+            <w:proofErr w:type="spellStart"/>
+            <w:proofErr w:type="gramStart"/>
+            <w:r>
+              <w:t>super.Print</w:t>
+            </w:r>
+            <w:proofErr w:type="spellEnd"/>
+            <w:proofErr w:type="gramEnd"/>
+            <w:r>
+              <w:t>();</w:t>
+            </w:r>
+          </w:p>
         </w:tc>
       </w:tr>
     </w:tbl>
@@ -1463,7 +2159,18 @@
           <w:tcPr>
             <w:tcW w:w="8856" w:type="dxa"/>
           </w:tcPr>
-          <w:p/>
+          <w:p>
+            <w:r>
+              <w:lastRenderedPageBreak/>
+              <w:t xml:space="preserve">Threads </w:t>
+            </w:r>
+            <w:r>
+              <w:sym w:font="Wingdings" w:char="F0E0"/>
+            </w:r>
+            <w:r>
+              <w:t xml:space="preserve"> concurrency (how to get multiple things running at the same time)</w:t>
+            </w:r>
+          </w:p>
         </w:tc>
       </w:tr>
     </w:tbl>
@@ -1506,7 +2213,6 @@
         </w:numPr>
       </w:pPr>
       <w:r>
-        <w:lastRenderedPageBreak/>
         <w:t xml:space="preserve">What output will be produced by the loop that iterates through the </w:t>
       </w:r>
       <w:r>
@@ -1542,7 +2248,122 @@
           <w:tcPr>
             <w:tcW w:w="8856" w:type="dxa"/>
           </w:tcPr>
-          <w:p/>
+          <w:p>
+            <w:r>
+              <w:t>At slot 0, there is no object</w:t>
+            </w:r>
+          </w:p>
+          <w:p>
+            <w:r>
+              <w:t>At slot 1, there is no object</w:t>
+            </w:r>
+          </w:p>
+          <w:p>
+            <w:r>
+              <w:t xml:space="preserve">At slot </w:t>
+            </w:r>
+            <w:r>
+              <w:t>2</w:t>
+            </w:r>
+            <w:r>
+              <w:t>, there is no object</w:t>
+            </w:r>
+          </w:p>
+          <w:p>
+            <w:r>
+              <w:t>Car tank size:200</w:t>
+            </w:r>
+          </w:p>
+          <w:p>
+            <w:r>
+              <w:t xml:space="preserve">At slot </w:t>
+            </w:r>
+            <w:r>
+              <w:t>4</w:t>
+            </w:r>
+            <w:r>
+              <w:t>, there is no object</w:t>
+            </w:r>
+          </w:p>
+          <w:p>
+            <w:r>
+              <w:t>Car tank size:30</w:t>
+            </w:r>
+          </w:p>
+          <w:p>
+            <w:r>
+              <w:t>This is a SPYCAR, the tank size is 400</w:t>
+            </w:r>
+          </w:p>
+          <w:p>
+            <w:r>
+              <w:t>Car tank size: 400</w:t>
+            </w:r>
+          </w:p>
+          <w:p>
+            <w:r>
+              <w:t xml:space="preserve">At slot </w:t>
+            </w:r>
+            <w:r>
+              <w:t>7</w:t>
+            </w:r>
+            <w:r>
+              <w:t>, there is no object</w:t>
+            </w:r>
+          </w:p>
+          <w:p>
+            <w:r>
+              <w:t xml:space="preserve">At slot </w:t>
+            </w:r>
+            <w:r>
+              <w:t>8</w:t>
+            </w:r>
+            <w:r>
+              <w:t>, there is no object</w:t>
+            </w:r>
+          </w:p>
+          <w:p>
+            <w:r>
+              <w:t xml:space="preserve">At slot </w:t>
+            </w:r>
+            <w:r>
+              <w:t>9</w:t>
+            </w:r>
+            <w:r>
+              <w:t>, there is no object</w:t>
+            </w:r>
+          </w:p>
+          <w:p>
+            <w:r>
+              <w:t>It creates a new array called garage with 10 slots. Then slot 3,5, and 6 and filled with objects [</w:t>
+            </w:r>
+            <w:proofErr w:type="gramStart"/>
+            <w:r>
+              <w:t>3]=</w:t>
+            </w:r>
+            <w:proofErr w:type="gramEnd"/>
+            <w:r>
+              <w:t xml:space="preserve">Car(200,6) [5] = c2 [6] = </w:t>
+            </w:r>
+            <w:proofErr w:type="spellStart"/>
+            <w:r>
+              <w:t>SpyCar</w:t>
+            </w:r>
+            <w:proofErr w:type="spellEnd"/>
+            <w:r>
+              <w:t>(400, 4)</w:t>
+            </w:r>
+          </w:p>
+          <w:p>
+            <w:r>
+              <w:t>Then it checks the array and prints the contents if they are not null, and if they are, it prints that they are null at that slot number in the array.</w:t>
+            </w:r>
+          </w:p>
+          <w:p>
+            <w:r>
+              <w:t>It’s calling the classes and creating new objects using the base class and the derived classes.</w:t>
+            </w:r>
+          </w:p>
         </w:tc>
       </w:tr>
     </w:tbl>
@@ -1593,7 +2414,24 @@
           <w:tcPr>
             <w:tcW w:w="8856" w:type="dxa"/>
           </w:tcPr>
-          <w:p/>
+          <w:p>
+            <w:r>
+              <w:t>You are not required to create a new object for the array.</w:t>
+            </w:r>
+          </w:p>
+          <w:p>
+            <w:r>
+              <w:t xml:space="preserve">You could just use </w:t>
+            </w:r>
+            <w:proofErr w:type="gramStart"/>
+            <w:r>
+              <w:t>garage[</w:t>
+            </w:r>
+            <w:proofErr w:type="gramEnd"/>
+            <w:r>
+              <w:t>5] = c2;</w:t>
+            </w:r>
+          </w:p>
         </w:tc>
       </w:tr>
     </w:tbl>
@@ -1661,7 +2499,11 @@
           <w:tcPr>
             <w:tcW w:w="8856" w:type="dxa"/>
           </w:tcPr>
-          <w:p/>
+          <w:p>
+            <w:r>
+              <w:t>A number selected in the video, in this case 3, that is printed in a string.</w:t>
+            </w:r>
+          </w:p>
         </w:tc>
       </w:tr>
     </w:tbl>
@@ -1699,7 +2541,34 @@
           <w:tcPr>
             <w:tcW w:w="8856" w:type="dxa"/>
           </w:tcPr>
-          <w:p/>
+          <w:p>
+            <w:r>
+              <w:t xml:space="preserve">A “magic” number is a </w:t>
+            </w:r>
+            <w:r>
+              <w:t>(“</w:t>
+            </w:r>
+            <w:r>
+              <w:t>number {0}</w:t>
+            </w:r>
+            <w:r>
+              <w:t>”</w:t>
+            </w:r>
+            <w:r>
+              <w:t xml:space="preserve">, </w:t>
+            </w:r>
+            <w:proofErr w:type="spellStart"/>
+            <w:r>
+              <w:t>numTries</w:t>
+            </w:r>
+            <w:proofErr w:type="spellEnd"/>
+            <w:r>
+              <w:t>)</w:t>
+            </w:r>
+            <w:r>
+              <w:t>. What we’ve been doing with changing values in text.</w:t>
+            </w:r>
+          </w:p>
         </w:tc>
       </w:tr>
     </w:tbl>
@@ -1745,7 +2614,11 @@
           <w:tcPr>
             <w:tcW w:w="8856" w:type="dxa"/>
           </w:tcPr>
-          <w:p/>
+          <w:p>
+            <w:r>
+              <w:t xml:space="preserve">Const </w:t>
+            </w:r>
+          </w:p>
         </w:tc>
       </w:tr>
     </w:tbl>
@@ -1794,7 +2667,16 @@
           <w:tcPr>
             <w:tcW w:w="8856" w:type="dxa"/>
           </w:tcPr>
-          <w:p/>
+          <w:p>
+            <w:proofErr w:type="spellStart"/>
+            <w:r>
+              <w:t>Readonly</w:t>
+            </w:r>
+            <w:proofErr w:type="spellEnd"/>
+            <w:r>
+              <w:t xml:space="preserve"> is a constant modifier that applies to reference variables.</w:t>
+            </w:r>
+          </w:p>
         </w:tc>
       </w:tr>
     </w:tbl>
@@ -1832,7 +2714,19 @@
           <w:tcPr>
             <w:tcW w:w="8856" w:type="dxa"/>
           </w:tcPr>
-          <w:p/>
+          <w:p>
+            <w:r>
+              <w:t xml:space="preserve">It won’t let </w:t>
+            </w:r>
+            <w:proofErr w:type="gramStart"/>
+            <w:r>
+              <w:t>you,</w:t>
+            </w:r>
+            <w:proofErr w:type="gramEnd"/>
+            <w:r>
+              <w:t xml:space="preserve"> left hand side of assignment must be a variable, property, or indexer. Something that can change its value. A constant is not a variable, as it cannot change its value.</w:t>
+            </w:r>
+          </w:p>
         </w:tc>
       </w:tr>
     </w:tbl>
@@ -1845,7 +2739,6 @@
         </w:numPr>
       </w:pPr>
       <w:r>
-        <w:lastRenderedPageBreak/>
         <w:t xml:space="preserve"> </w:t>
       </w:r>
       <w:r>
@@ -1874,7 +2767,22 @@
           <w:tcPr>
             <w:tcW w:w="8856" w:type="dxa"/>
           </w:tcPr>
-          <w:p/>
+          <w:p>
+            <w:r>
+              <w:t>Named constants are traditional written in all caps.</w:t>
+            </w:r>
+            <w:r>
+              <w:t xml:space="preserve"> All caps </w:t>
+            </w:r>
+            <w:proofErr w:type="gramStart"/>
+            <w:r>
+              <w:t>is</w:t>
+            </w:r>
+            <w:proofErr w:type="gramEnd"/>
+            <w:r>
+              <w:t xml:space="preserve"> intended to be a const and should never be changed.</w:t>
+            </w:r>
+          </w:p>
         </w:tc>
       </w:tr>
     </w:tbl>
@@ -1912,7 +2820,15 @@
           <w:tcPr>
             <w:tcW w:w="8856" w:type="dxa"/>
           </w:tcPr>
-          <w:p/>
+          <w:p>
+            <w:r>
+              <w:t xml:space="preserve">You normally attach them to the entire class (declared outside a method). They are constants </w:t>
+            </w:r>
+            <w:r>
+              <w:lastRenderedPageBreak/>
+              <w:t>used throughout the entire program.</w:t>
+            </w:r>
+          </w:p>
         </w:tc>
       </w:tr>
     </w:tbl>
@@ -1969,6 +2885,48 @@
           <w:tcPr>
             <w:tcW w:w="8856" w:type="dxa"/>
           </w:tcPr>
+          <w:p>
+            <w:r>
+              <w:t xml:space="preserve">Class </w:t>
+            </w:r>
+            <w:proofErr w:type="spellStart"/>
+            <w:r>
+              <w:t>ComputerScreen</w:t>
+            </w:r>
+            <w:proofErr w:type="spellEnd"/>
+          </w:p>
+          <w:p>
+            <w:r>
+              <w:t>{</w:t>
+            </w:r>
+          </w:p>
+          <w:p>
+            <w:r>
+              <w:t>Public const double WIDTH = 10.5;</w:t>
+            </w:r>
+          </w:p>
+          <w:p>
+            <w:r>
+              <w:t xml:space="preserve">Public const double </w:t>
+            </w:r>
+            <w:r>
+              <w:t>HEIGHT</w:t>
+            </w:r>
+            <w:r>
+              <w:t xml:space="preserve"> = </w:t>
+            </w:r>
+            <w:r>
+              <w:t>14.0</w:t>
+            </w:r>
+            <w:r>
+              <w:t>;</w:t>
+            </w:r>
+          </w:p>
+          <w:p>
+            <w:r>
+              <w:t>}</w:t>
+            </w:r>
+          </w:p>
           <w:p/>
         </w:tc>
       </w:tr>
@@ -2015,7 +2973,82 @@
           <w:tcPr>
             <w:tcW w:w="8856" w:type="dxa"/>
           </w:tcPr>
+          <w:p>
+            <w:r>
+              <w:t>Static void Main(</w:t>
+            </w:r>
+            <w:proofErr w:type="gramStart"/>
+            <w:r>
+              <w:t>string[</w:t>
+            </w:r>
+            <w:proofErr w:type="gramEnd"/>
+            <w:r>
+              <w:t xml:space="preserve">] </w:t>
+            </w:r>
+            <w:proofErr w:type="spellStart"/>
+            <w:r>
+              <w:t>args</w:t>
+            </w:r>
+            <w:proofErr w:type="spellEnd"/>
+            <w:r>
+              <w:t>)</w:t>
+            </w:r>
+          </w:p>
+          <w:p>
+            <w:r>
+              <w:t>{</w:t>
+            </w:r>
+          </w:p>
+          <w:p>
+            <w:proofErr w:type="spellStart"/>
+            <w:r>
+              <w:t>Console.WriteLine</w:t>
+            </w:r>
+            <w:proofErr w:type="spellEnd"/>
+            <w:r>
+              <w:t xml:space="preserve">(“The width of the screen is {0}”, </w:t>
+            </w:r>
+            <w:proofErr w:type="spellStart"/>
+            <w:r>
+              <w:t>ComputerScreen.WIDTH</w:t>
+            </w:r>
+            <w:proofErr w:type="spellEnd"/>
+            <w:r>
+              <w:t>);</w:t>
+            </w:r>
+          </w:p>
+          <w:p>
+            <w:proofErr w:type="spellStart"/>
+            <w:r>
+              <w:t>Console.WriteLine</w:t>
+            </w:r>
+            <w:proofErr w:type="spellEnd"/>
+            <w:r>
+              <w:t xml:space="preserve">(“The width of the screen is {0}”, </w:t>
+            </w:r>
+            <w:proofErr w:type="spellStart"/>
+            <w:r>
+              <w:t>ComputerScreen.</w:t>
+            </w:r>
+            <w:r>
+              <w:t>HEIGH</w:t>
+            </w:r>
+            <w:bookmarkStart w:id="0" w:name="_GoBack"/>
+            <w:bookmarkEnd w:id="0"/>
+            <w:r>
+              <w:t>T</w:t>
+            </w:r>
+            <w:proofErr w:type="spellEnd"/>
+            <w:r>
+              <w:t>);</w:t>
+            </w:r>
+          </w:p>
           <w:p/>
+          <w:p>
+            <w:r>
+              <w:t>}</w:t>
+            </w:r>
+          </w:p>
         </w:tc>
       </w:tr>
     </w:tbl>
@@ -2032,7 +3065,7 @@
 </file>
 
 <file path=word/endnotes.xml><?xml version="1.0" encoding="utf-8"?>
-<w:endnotes xmlns:wpc="http://schemas.microsoft.com/office/word/2010/wordprocessingCanvas" xmlns:mc="http://schemas.openxmlformats.org/markup-compatibility/2006" xmlns:o="urn:schemas-microsoft-com:office:office" xmlns:r="http://schemas.openxmlformats.org/officeDocument/2006/relationships" xmlns:m="http://schemas.openxmlformats.org/officeDocument/2006/math" xmlns:v="urn:schemas-microsoft-com:vml" xmlns:wp14="http://schemas.microsoft.com/office/word/2010/wordprocessingDrawing" xmlns:wp="http://schemas.openxmlformats.org/drawingml/2006/wordprocessingDrawing" xmlns:w10="urn:schemas-microsoft-com:office:word" xmlns:w="http://schemas.openxmlformats.org/wordprocessingml/2006/main" xmlns:w14="http://schemas.microsoft.com/office/word/2010/wordml" xmlns:w15="http://schemas.microsoft.com/office/word/2012/wordml" xmlns:wpg="http://schemas.microsoft.com/office/word/2010/wordprocessingGroup" xmlns:wpi="http://schemas.microsoft.com/office/word/2010/wordprocessingInk" xmlns:wne="http://schemas.microsoft.com/office/word/2006/wordml" xmlns:wps="http://schemas.microsoft.com/office/word/2010/wordprocessingShape" mc:Ignorable="w14 w15 wp14">
+<w:endnotes xmlns:wpc="http://schemas.microsoft.com/office/word/2010/wordprocessingCanvas" xmlns:cx="http://schemas.microsoft.com/office/drawing/2014/chartex" xmlns:cx1="http://schemas.microsoft.com/office/drawing/2015/9/8/chartex" xmlns:cx2="http://schemas.microsoft.com/office/drawing/2015/10/21/chartex" xmlns:cx3="http://schemas.microsoft.com/office/drawing/2016/5/9/chartex" xmlns:cx4="http://schemas.microsoft.com/office/drawing/2016/5/10/chartex" xmlns:cx5="http://schemas.microsoft.com/office/drawing/2016/5/11/chartex" xmlns:cx6="http://schemas.microsoft.com/office/drawing/2016/5/12/chartex" xmlns:cx7="http://schemas.microsoft.com/office/drawing/2016/5/13/chartex" xmlns:cx8="http://schemas.microsoft.com/office/drawing/2016/5/14/chartex" xmlns:mc="http://schemas.openxmlformats.org/markup-compatibility/2006" xmlns:aink="http://schemas.microsoft.com/office/drawing/2016/ink" xmlns:am3d="http://schemas.microsoft.com/office/drawing/2017/model3d" xmlns:o="urn:schemas-microsoft-com:office:office" xmlns:r="http://schemas.openxmlformats.org/officeDocument/2006/relationships" xmlns:m="http://schemas.openxmlformats.org/officeDocument/2006/math" xmlns:v="urn:schemas-microsoft-com:vml" xmlns:wp14="http://schemas.microsoft.com/office/word/2010/wordprocessingDrawing" xmlns:wp="http://schemas.openxmlformats.org/drawingml/2006/wordprocessingDrawing" xmlns:w10="urn:schemas-microsoft-com:office:word" xmlns:w="http://schemas.openxmlformats.org/wordprocessingml/2006/main" xmlns:w14="http://schemas.microsoft.com/office/word/2010/wordml" xmlns:w15="http://schemas.microsoft.com/office/word/2012/wordml" xmlns:w16cid="http://schemas.microsoft.com/office/word/2016/wordml/cid" xmlns:w16se="http://schemas.microsoft.com/office/word/2015/wordml/symex" xmlns:wpg="http://schemas.microsoft.com/office/word/2010/wordprocessingGroup" xmlns:wpi="http://schemas.microsoft.com/office/word/2010/wordprocessingInk" xmlns:wne="http://schemas.microsoft.com/office/word/2006/wordml" xmlns:wps="http://schemas.microsoft.com/office/word/2010/wordprocessingShape" mc:Ignorable="w14 w15 w16se w16cid wp14">
   <w:endnote w:type="separator" w:id="-1">
     <w:p>
       <w:pPr>
@@ -2057,7 +3090,7 @@
 </file>
 
 <file path=word/footnotes.xml><?xml version="1.0" encoding="utf-8"?>
-<w:footnotes xmlns:wpc="http://schemas.microsoft.com/office/word/2010/wordprocessingCanvas" xmlns:mc="http://schemas.openxmlformats.org/markup-compatibility/2006" xmlns:o="urn:schemas-microsoft-com:office:office" xmlns:r="http://schemas.openxmlformats.org/officeDocument/2006/relationships" xmlns:m="http://schemas.openxmlformats.org/officeDocument/2006/math" xmlns:v="urn:schemas-microsoft-com:vml" xmlns:wp14="http://schemas.microsoft.com/office/word/2010/wordprocessingDrawing" xmlns:wp="http://schemas.openxmlformats.org/drawingml/2006/wordprocessingDrawing" xmlns:w10="urn:schemas-microsoft-com:office:word" xmlns:w="http://schemas.openxmlformats.org/wordprocessingml/2006/main" xmlns:w14="http://schemas.microsoft.com/office/word/2010/wordml" xmlns:w15="http://schemas.microsoft.com/office/word/2012/wordml" xmlns:wpg="http://schemas.microsoft.com/office/word/2010/wordprocessingGroup" xmlns:wpi="http://schemas.microsoft.com/office/word/2010/wordprocessingInk" xmlns:wne="http://schemas.microsoft.com/office/word/2006/wordml" xmlns:wps="http://schemas.microsoft.com/office/word/2010/wordprocessingShape" mc:Ignorable="w14 w15 wp14">
+<w:footnotes xmlns:wpc="http://schemas.microsoft.com/office/word/2010/wordprocessingCanvas" xmlns:cx="http://schemas.microsoft.com/office/drawing/2014/chartex" xmlns:cx1="http://schemas.microsoft.com/office/drawing/2015/9/8/chartex" xmlns:cx2="http://schemas.microsoft.com/office/drawing/2015/10/21/chartex" xmlns:cx3="http://schemas.microsoft.com/office/drawing/2016/5/9/chartex" xmlns:cx4="http://schemas.microsoft.com/office/drawing/2016/5/10/chartex" xmlns:cx5="http://schemas.microsoft.com/office/drawing/2016/5/11/chartex" xmlns:cx6="http://schemas.microsoft.com/office/drawing/2016/5/12/chartex" xmlns:cx7="http://schemas.microsoft.com/office/drawing/2016/5/13/chartex" xmlns:cx8="http://schemas.microsoft.com/office/drawing/2016/5/14/chartex" xmlns:mc="http://schemas.openxmlformats.org/markup-compatibility/2006" xmlns:aink="http://schemas.microsoft.com/office/drawing/2016/ink" xmlns:am3d="http://schemas.microsoft.com/office/drawing/2017/model3d" xmlns:o="urn:schemas-microsoft-com:office:office" xmlns:r="http://schemas.openxmlformats.org/officeDocument/2006/relationships" xmlns:m="http://schemas.openxmlformats.org/officeDocument/2006/math" xmlns:v="urn:schemas-microsoft-com:vml" xmlns:wp14="http://schemas.microsoft.com/office/word/2010/wordprocessingDrawing" xmlns:wp="http://schemas.openxmlformats.org/drawingml/2006/wordprocessingDrawing" xmlns:w10="urn:schemas-microsoft-com:office:word" xmlns:w="http://schemas.openxmlformats.org/wordprocessingml/2006/main" xmlns:w14="http://schemas.microsoft.com/office/word/2010/wordml" xmlns:w15="http://schemas.microsoft.com/office/word/2012/wordml" xmlns:w16cid="http://schemas.microsoft.com/office/word/2016/wordml/cid" xmlns:w16se="http://schemas.microsoft.com/office/word/2015/wordml/symex" xmlns:wpg="http://schemas.microsoft.com/office/word/2010/wordprocessingGroup" xmlns:wpi="http://schemas.microsoft.com/office/word/2010/wordprocessingInk" xmlns:wne="http://schemas.microsoft.com/office/word/2006/wordml" xmlns:wps="http://schemas.microsoft.com/office/word/2010/wordprocessingShape" mc:Ignorable="w14 w15 w16se w16cid wp14">
   <w:footnote w:type="separator" w:id="-1">
     <w:p>
       <w:pPr>
@@ -2082,7 +3115,7 @@
 </file>
 
 <file path=word/header1.xml><?xml version="1.0" encoding="utf-8"?>
-<w:hdr xmlns:wpc="http://schemas.microsoft.com/office/word/2010/wordprocessingCanvas" xmlns:mc="http://schemas.openxmlformats.org/markup-compatibility/2006" xmlns:o="urn:schemas-microsoft-com:office:office" xmlns:r="http://schemas.openxmlformats.org/officeDocument/2006/relationships" xmlns:m="http://schemas.openxmlformats.org/officeDocument/2006/math" xmlns:v="urn:schemas-microsoft-com:vml" xmlns:wp14="http://schemas.microsoft.com/office/word/2010/wordprocessingDrawing" xmlns:wp="http://schemas.openxmlformats.org/drawingml/2006/wordprocessingDrawing" xmlns:w10="urn:schemas-microsoft-com:office:word" xmlns:w="http://schemas.openxmlformats.org/wordprocessingml/2006/main" xmlns:w14="http://schemas.microsoft.com/office/word/2010/wordml" xmlns:w15="http://schemas.microsoft.com/office/word/2012/wordml" xmlns:wpg="http://schemas.microsoft.com/office/word/2010/wordprocessingGroup" xmlns:wpi="http://schemas.microsoft.com/office/word/2010/wordprocessingInk" xmlns:wne="http://schemas.microsoft.com/office/word/2006/wordml" xmlns:wps="http://schemas.microsoft.com/office/word/2010/wordprocessingShape" mc:Ignorable="w14 w15 wp14">
+<w:hdr xmlns:wpc="http://schemas.microsoft.com/office/word/2010/wordprocessingCanvas" xmlns:cx="http://schemas.microsoft.com/office/drawing/2014/chartex" xmlns:cx1="http://schemas.microsoft.com/office/drawing/2015/9/8/chartex" xmlns:cx2="http://schemas.microsoft.com/office/drawing/2015/10/21/chartex" xmlns:cx3="http://schemas.microsoft.com/office/drawing/2016/5/9/chartex" xmlns:cx4="http://schemas.microsoft.com/office/drawing/2016/5/10/chartex" xmlns:cx5="http://schemas.microsoft.com/office/drawing/2016/5/11/chartex" xmlns:cx6="http://schemas.microsoft.com/office/drawing/2016/5/12/chartex" xmlns:cx7="http://schemas.microsoft.com/office/drawing/2016/5/13/chartex" xmlns:cx8="http://schemas.microsoft.com/office/drawing/2016/5/14/chartex" xmlns:mc="http://schemas.openxmlformats.org/markup-compatibility/2006" xmlns:aink="http://schemas.microsoft.com/office/drawing/2016/ink" xmlns:am3d="http://schemas.microsoft.com/office/drawing/2017/model3d" xmlns:o="urn:schemas-microsoft-com:office:office" xmlns:r="http://schemas.openxmlformats.org/officeDocument/2006/relationships" xmlns:m="http://schemas.openxmlformats.org/officeDocument/2006/math" xmlns:v="urn:schemas-microsoft-com:vml" xmlns:wp14="http://schemas.microsoft.com/office/word/2010/wordprocessingDrawing" xmlns:wp="http://schemas.openxmlformats.org/drawingml/2006/wordprocessingDrawing" xmlns:w10="urn:schemas-microsoft-com:office:word" xmlns:w="http://schemas.openxmlformats.org/wordprocessingml/2006/main" xmlns:w14="http://schemas.microsoft.com/office/word/2010/wordml" xmlns:w15="http://schemas.microsoft.com/office/word/2012/wordml" xmlns:w16cid="http://schemas.microsoft.com/office/word/2016/wordml/cid" xmlns:w16se="http://schemas.microsoft.com/office/word/2015/wordml/symex" xmlns:wpg="http://schemas.microsoft.com/office/word/2010/wordprocessingGroup" xmlns:wpi="http://schemas.microsoft.com/office/word/2010/wordprocessingInk" xmlns:wne="http://schemas.microsoft.com/office/word/2006/wordml" xmlns:wps="http://schemas.microsoft.com/office/word/2010/wordprocessingShape" mc:Ignorable="w14 w15 w16se w16cid wp14">
   <w:p>
     <w:pPr>
       <w:tabs>
@@ -2144,8 +3177,8 @@
 </file>
 
 <file path=word/numbering.xml><?xml version="1.0" encoding="utf-8"?>
-<w:numbering xmlns:wpc="http://schemas.microsoft.com/office/word/2010/wordprocessingCanvas" xmlns:mc="http://schemas.openxmlformats.org/markup-compatibility/2006" xmlns:o="urn:schemas-microsoft-com:office:office" xmlns:r="http://schemas.openxmlformats.org/officeDocument/2006/relationships" xmlns:m="http://schemas.openxmlformats.org/officeDocument/2006/math" xmlns:v="urn:schemas-microsoft-com:vml" xmlns:wp14="http://schemas.microsoft.com/office/word/2010/wordprocessingDrawing" xmlns:wp="http://schemas.openxmlformats.org/drawingml/2006/wordprocessingDrawing" xmlns:w10="urn:schemas-microsoft-com:office:word" xmlns:w="http://schemas.openxmlformats.org/wordprocessingml/2006/main" xmlns:w14="http://schemas.microsoft.com/office/word/2010/wordml" xmlns:w15="http://schemas.microsoft.com/office/word/2012/wordml" xmlns:wpg="http://schemas.microsoft.com/office/word/2010/wordprocessingGroup" xmlns:wpi="http://schemas.microsoft.com/office/word/2010/wordprocessingInk" xmlns:wne="http://schemas.microsoft.com/office/word/2006/wordml" xmlns:wps="http://schemas.microsoft.com/office/word/2010/wordprocessingShape" mc:Ignorable="w14 w15 wp14">
-  <w:abstractNum w:abstractNumId="0">
+<w:numbering xmlns:wpc="http://schemas.microsoft.com/office/word/2010/wordprocessingCanvas" xmlns:cx="http://schemas.microsoft.com/office/drawing/2014/chartex" xmlns:cx1="http://schemas.microsoft.com/office/drawing/2015/9/8/chartex" xmlns:cx2="http://schemas.microsoft.com/office/drawing/2015/10/21/chartex" xmlns:cx3="http://schemas.microsoft.com/office/drawing/2016/5/9/chartex" xmlns:cx4="http://schemas.microsoft.com/office/drawing/2016/5/10/chartex" xmlns:cx5="http://schemas.microsoft.com/office/drawing/2016/5/11/chartex" xmlns:cx6="http://schemas.microsoft.com/office/drawing/2016/5/12/chartex" xmlns:cx7="http://schemas.microsoft.com/office/drawing/2016/5/13/chartex" xmlns:cx8="http://schemas.microsoft.com/office/drawing/2016/5/14/chartex" xmlns:mc="http://schemas.openxmlformats.org/markup-compatibility/2006" xmlns:aink="http://schemas.microsoft.com/office/drawing/2016/ink" xmlns:am3d="http://schemas.microsoft.com/office/drawing/2017/model3d" xmlns:o="urn:schemas-microsoft-com:office:office" xmlns:r="http://schemas.openxmlformats.org/officeDocument/2006/relationships" xmlns:m="http://schemas.openxmlformats.org/officeDocument/2006/math" xmlns:v="urn:schemas-microsoft-com:vml" xmlns:wp14="http://schemas.microsoft.com/office/word/2010/wordprocessingDrawing" xmlns:wp="http://schemas.openxmlformats.org/drawingml/2006/wordprocessingDrawing" xmlns:w10="urn:schemas-microsoft-com:office:word" xmlns:w="http://schemas.openxmlformats.org/wordprocessingml/2006/main" xmlns:w14="http://schemas.microsoft.com/office/word/2010/wordml" xmlns:w15="http://schemas.microsoft.com/office/word/2012/wordml" xmlns:w16cid="http://schemas.microsoft.com/office/word/2016/wordml/cid" xmlns:w16se="http://schemas.microsoft.com/office/word/2015/wordml/symex" xmlns:wpg="http://schemas.microsoft.com/office/word/2010/wordprocessingGroup" xmlns:wpi="http://schemas.microsoft.com/office/word/2010/wordprocessingInk" xmlns:wne="http://schemas.microsoft.com/office/word/2006/wordml" xmlns:wps="http://schemas.microsoft.com/office/word/2010/wordprocessingShape" mc:Ignorable="w14 w15 w16se w16cid wp14">
+  <w:abstractNum w:abstractNumId="0" w15:restartNumberingAfterBreak="0">
     <w:nsid w:val="058569F0"/>
     <w:multiLevelType w:val="hybridMultilevel"/>
     <w:tmpl w:val="22C8C42E"/>
@@ -2234,7 +3267,7 @@
       </w:pPr>
     </w:lvl>
   </w:abstractNum>
-  <w:abstractNum w:abstractNumId="1">
+  <w:abstractNum w:abstractNumId="1" w15:restartNumberingAfterBreak="0">
     <w:nsid w:val="08F131E2"/>
     <w:multiLevelType w:val="hybridMultilevel"/>
     <w:tmpl w:val="6284B7F4"/>
@@ -2323,7 +3356,7 @@
       </w:pPr>
     </w:lvl>
   </w:abstractNum>
-  <w:abstractNum w:abstractNumId="2">
+  <w:abstractNum w:abstractNumId="2" w15:restartNumberingAfterBreak="0">
     <w:nsid w:val="0B7A6EC9"/>
     <w:multiLevelType w:val="hybridMultilevel"/>
     <w:tmpl w:val="78D2B236"/>
@@ -2412,7 +3445,7 @@
       </w:pPr>
     </w:lvl>
   </w:abstractNum>
-  <w:abstractNum w:abstractNumId="3">
+  <w:abstractNum w:abstractNumId="3" w15:restartNumberingAfterBreak="0">
     <w:nsid w:val="0EA32E42"/>
     <w:multiLevelType w:val="hybridMultilevel"/>
     <w:tmpl w:val="ACF48610"/>
@@ -2501,7 +3534,7 @@
       </w:pPr>
     </w:lvl>
   </w:abstractNum>
-  <w:abstractNum w:abstractNumId="4">
+  <w:abstractNum w:abstractNumId="4" w15:restartNumberingAfterBreak="0">
     <w:nsid w:val="19C845C9"/>
     <w:multiLevelType w:val="hybridMultilevel"/>
     <w:tmpl w:val="C4207A6E"/>
@@ -2590,7 +3623,7 @@
       </w:pPr>
     </w:lvl>
   </w:abstractNum>
-  <w:abstractNum w:abstractNumId="5">
+  <w:abstractNum w:abstractNumId="5" w15:restartNumberingAfterBreak="0">
     <w:nsid w:val="19E52DA2"/>
     <w:multiLevelType w:val="hybridMultilevel"/>
     <w:tmpl w:val="80560A96"/>
@@ -2679,7 +3712,7 @@
       </w:pPr>
     </w:lvl>
   </w:abstractNum>
-  <w:abstractNum w:abstractNumId="6">
+  <w:abstractNum w:abstractNumId="6" w15:restartNumberingAfterBreak="0">
     <w:nsid w:val="1DC11CE9"/>
     <w:multiLevelType w:val="hybridMultilevel"/>
     <w:tmpl w:val="687E2A6E"/>
@@ -2768,7 +3801,7 @@
       </w:pPr>
     </w:lvl>
   </w:abstractNum>
-  <w:abstractNum w:abstractNumId="7">
+  <w:abstractNum w:abstractNumId="7" w15:restartNumberingAfterBreak="0">
     <w:nsid w:val="201A2FB6"/>
     <w:multiLevelType w:val="hybridMultilevel"/>
     <w:tmpl w:val="33B03A98"/>
@@ -2857,7 +3890,7 @@
       </w:pPr>
     </w:lvl>
   </w:abstractNum>
-  <w:abstractNum w:abstractNumId="8">
+  <w:abstractNum w:abstractNumId="8" w15:restartNumberingAfterBreak="0">
     <w:nsid w:val="27E47D75"/>
     <w:multiLevelType w:val="multilevel"/>
     <w:tmpl w:val="674C5810"/>
@@ -2970,7 +4003,7 @@
       </w:pPr>
     </w:lvl>
   </w:abstractNum>
-  <w:abstractNum w:abstractNumId="9">
+  <w:abstractNum w:abstractNumId="9" w15:restartNumberingAfterBreak="0">
     <w:nsid w:val="291715A3"/>
     <w:multiLevelType w:val="hybridMultilevel"/>
     <w:tmpl w:val="33B03A98"/>
@@ -3059,7 +4092,7 @@
       </w:pPr>
     </w:lvl>
   </w:abstractNum>
-  <w:abstractNum w:abstractNumId="10">
+  <w:abstractNum w:abstractNumId="10" w15:restartNumberingAfterBreak="0">
     <w:nsid w:val="2E924E15"/>
     <w:multiLevelType w:val="hybridMultilevel"/>
     <w:tmpl w:val="687E2A6E"/>
@@ -3148,7 +4181,7 @@
       </w:pPr>
     </w:lvl>
   </w:abstractNum>
-  <w:abstractNum w:abstractNumId="11">
+  <w:abstractNum w:abstractNumId="11" w15:restartNumberingAfterBreak="0">
     <w:nsid w:val="312D3E6E"/>
     <w:multiLevelType w:val="hybridMultilevel"/>
     <w:tmpl w:val="456EEF50"/>
@@ -3237,7 +4270,7 @@
       </w:pPr>
     </w:lvl>
   </w:abstractNum>
-  <w:abstractNum w:abstractNumId="12">
+  <w:abstractNum w:abstractNumId="12" w15:restartNumberingAfterBreak="0">
     <w:nsid w:val="34DA4AAE"/>
     <w:multiLevelType w:val="hybridMultilevel"/>
     <w:tmpl w:val="32204D36"/>
@@ -3326,7 +4359,7 @@
       </w:pPr>
     </w:lvl>
   </w:abstractNum>
-  <w:abstractNum w:abstractNumId="13">
+  <w:abstractNum w:abstractNumId="13" w15:restartNumberingAfterBreak="0">
     <w:nsid w:val="3ABC6FF0"/>
     <w:multiLevelType w:val="hybridMultilevel"/>
     <w:tmpl w:val="6284B7F4"/>
@@ -3415,7 +4448,7 @@
       </w:pPr>
     </w:lvl>
   </w:abstractNum>
-  <w:abstractNum w:abstractNumId="14">
+  <w:abstractNum w:abstractNumId="14" w15:restartNumberingAfterBreak="0">
     <w:nsid w:val="3E935584"/>
     <w:multiLevelType w:val="hybridMultilevel"/>
     <w:tmpl w:val="8996D578"/>
@@ -3504,7 +4537,7 @@
       </w:pPr>
     </w:lvl>
   </w:abstractNum>
-  <w:abstractNum w:abstractNumId="15">
+  <w:abstractNum w:abstractNumId="15" w15:restartNumberingAfterBreak="0">
     <w:nsid w:val="40011EFE"/>
     <w:multiLevelType w:val="hybridMultilevel"/>
     <w:tmpl w:val="687E2A6E"/>
@@ -3593,7 +4626,7 @@
       </w:pPr>
     </w:lvl>
   </w:abstractNum>
-  <w:abstractNum w:abstractNumId="16">
+  <w:abstractNum w:abstractNumId="16" w15:restartNumberingAfterBreak="0">
     <w:nsid w:val="42626109"/>
     <w:multiLevelType w:val="hybridMultilevel"/>
     <w:tmpl w:val="BA002D08"/>
@@ -3706,7 +4739,7 @@
       </w:rPr>
     </w:lvl>
   </w:abstractNum>
-  <w:abstractNum w:abstractNumId="17">
+  <w:abstractNum w:abstractNumId="17" w15:restartNumberingAfterBreak="0">
     <w:nsid w:val="463B0307"/>
     <w:multiLevelType w:val="hybridMultilevel"/>
     <w:tmpl w:val="6284B7F4"/>
@@ -3795,7 +4828,7 @@
       </w:pPr>
     </w:lvl>
   </w:abstractNum>
-  <w:abstractNum w:abstractNumId="18">
+  <w:abstractNum w:abstractNumId="18" w15:restartNumberingAfterBreak="0">
     <w:nsid w:val="467A7A4C"/>
     <w:multiLevelType w:val="hybridMultilevel"/>
     <w:tmpl w:val="ACF48610"/>
@@ -3884,7 +4917,7 @@
       </w:pPr>
     </w:lvl>
   </w:abstractNum>
-  <w:abstractNum w:abstractNumId="19">
+  <w:abstractNum w:abstractNumId="19" w15:restartNumberingAfterBreak="0">
     <w:nsid w:val="46A029A7"/>
     <w:multiLevelType w:val="hybridMultilevel"/>
     <w:tmpl w:val="5D389AF8"/>
@@ -3973,7 +5006,7 @@
       </w:pPr>
     </w:lvl>
   </w:abstractNum>
-  <w:abstractNum w:abstractNumId="20">
+  <w:abstractNum w:abstractNumId="20" w15:restartNumberingAfterBreak="0">
     <w:nsid w:val="499E6CF9"/>
     <w:multiLevelType w:val="hybridMultilevel"/>
     <w:tmpl w:val="96F82AD0"/>
@@ -4062,7 +5095,7 @@
       </w:pPr>
     </w:lvl>
   </w:abstractNum>
-  <w:abstractNum w:abstractNumId="21">
+  <w:abstractNum w:abstractNumId="21" w15:restartNumberingAfterBreak="0">
     <w:nsid w:val="521A6E35"/>
     <w:multiLevelType w:val="multilevel"/>
     <w:tmpl w:val="4FC0F1D8"/>
@@ -4175,7 +5208,7 @@
       </w:pPr>
     </w:lvl>
   </w:abstractNum>
-  <w:abstractNum w:abstractNumId="22">
+  <w:abstractNum w:abstractNumId="22" w15:restartNumberingAfterBreak="0">
     <w:nsid w:val="52D3212F"/>
     <w:multiLevelType w:val="hybridMultilevel"/>
     <w:tmpl w:val="6284B7F4"/>
@@ -4264,7 +5297,7 @@
       </w:pPr>
     </w:lvl>
   </w:abstractNum>
-  <w:abstractNum w:abstractNumId="23">
+  <w:abstractNum w:abstractNumId="23" w15:restartNumberingAfterBreak="0">
     <w:nsid w:val="55A4425F"/>
     <w:multiLevelType w:val="hybridMultilevel"/>
     <w:tmpl w:val="687E2A6E"/>
@@ -4353,7 +5386,7 @@
       </w:pPr>
     </w:lvl>
   </w:abstractNum>
-  <w:abstractNum w:abstractNumId="24">
+  <w:abstractNum w:abstractNumId="24" w15:restartNumberingAfterBreak="0">
     <w:nsid w:val="5DAA1095"/>
     <w:multiLevelType w:val="hybridMultilevel"/>
     <w:tmpl w:val="872C1152"/>
@@ -4442,7 +5475,7 @@
       </w:pPr>
     </w:lvl>
   </w:abstractNum>
-  <w:abstractNum w:abstractNumId="25">
+  <w:abstractNum w:abstractNumId="25" w15:restartNumberingAfterBreak="0">
     <w:nsid w:val="67224DC4"/>
     <w:multiLevelType w:val="hybridMultilevel"/>
     <w:tmpl w:val="78D2B236"/>
@@ -4531,7 +5564,7 @@
       </w:pPr>
     </w:lvl>
   </w:abstractNum>
-  <w:abstractNum w:abstractNumId="26">
+  <w:abstractNum w:abstractNumId="26" w15:restartNumberingAfterBreak="0">
     <w:nsid w:val="67FE5AF6"/>
     <w:multiLevelType w:val="hybridMultilevel"/>
     <w:tmpl w:val="872C1152"/>
@@ -4620,7 +5653,7 @@
       </w:pPr>
     </w:lvl>
   </w:abstractNum>
-  <w:abstractNum w:abstractNumId="27">
+  <w:abstractNum w:abstractNumId="27" w15:restartNumberingAfterBreak="0">
     <w:nsid w:val="686C3501"/>
     <w:multiLevelType w:val="hybridMultilevel"/>
     <w:tmpl w:val="687E2A6E"/>
@@ -4709,7 +5742,7 @@
       </w:pPr>
     </w:lvl>
   </w:abstractNum>
-  <w:abstractNum w:abstractNumId="28">
+  <w:abstractNum w:abstractNumId="28" w15:restartNumberingAfterBreak="0">
     <w:nsid w:val="68780884"/>
     <w:multiLevelType w:val="hybridMultilevel"/>
     <w:tmpl w:val="6284B7F4"/>
@@ -4798,7 +5831,7 @@
       </w:pPr>
     </w:lvl>
   </w:abstractNum>
-  <w:abstractNum w:abstractNumId="29">
+  <w:abstractNum w:abstractNumId="29" w15:restartNumberingAfterBreak="0">
     <w:nsid w:val="69860B3C"/>
     <w:multiLevelType w:val="hybridMultilevel"/>
     <w:tmpl w:val="6284B7F4"/>
@@ -4887,7 +5920,7 @@
       </w:pPr>
     </w:lvl>
   </w:abstractNum>
-  <w:abstractNum w:abstractNumId="30">
+  <w:abstractNum w:abstractNumId="30" w15:restartNumberingAfterBreak="0">
     <w:nsid w:val="6BCD6924"/>
     <w:multiLevelType w:val="hybridMultilevel"/>
     <w:tmpl w:val="6284B7F4"/>
@@ -4976,7 +6009,7 @@
       </w:pPr>
     </w:lvl>
   </w:abstractNum>
-  <w:abstractNum w:abstractNumId="31">
+  <w:abstractNum w:abstractNumId="31" w15:restartNumberingAfterBreak="0">
     <w:nsid w:val="71AB7D90"/>
     <w:multiLevelType w:val="hybridMultilevel"/>
     <w:tmpl w:val="8996D578"/>
@@ -5065,7 +6098,7 @@
       </w:pPr>
     </w:lvl>
   </w:abstractNum>
-  <w:abstractNum w:abstractNumId="32">
+  <w:abstractNum w:abstractNumId="32" w15:restartNumberingAfterBreak="0">
     <w:nsid w:val="75A74FB0"/>
     <w:multiLevelType w:val="hybridMultilevel"/>
     <w:tmpl w:val="6284B7F4"/>
@@ -5154,7 +6187,7 @@
       </w:pPr>
     </w:lvl>
   </w:abstractNum>
-  <w:abstractNum w:abstractNumId="33">
+  <w:abstractNum w:abstractNumId="33" w15:restartNumberingAfterBreak="0">
     <w:nsid w:val="786342B4"/>
     <w:multiLevelType w:val="hybridMultilevel"/>
     <w:tmpl w:val="039E2BD2"/>
@@ -5349,7 +6382,7 @@
 </file>
 
 <file path=word/styles.xml><?xml version="1.0" encoding="utf-8"?>
-<w:styles xmlns:mc="http://schemas.openxmlformats.org/markup-compatibility/2006" xmlns:r="http://schemas.openxmlformats.org/officeDocument/2006/relationships" xmlns:w="http://schemas.openxmlformats.org/wordprocessingml/2006/main" xmlns:w14="http://schemas.microsoft.com/office/word/2010/wordml" xmlns:w15="http://schemas.microsoft.com/office/word/2012/wordml" mc:Ignorable="w14 w15">
+<w:styles xmlns:mc="http://schemas.openxmlformats.org/markup-compatibility/2006" xmlns:r="http://schemas.openxmlformats.org/officeDocument/2006/relationships" xmlns:w="http://schemas.openxmlformats.org/wordprocessingml/2006/main" xmlns:w14="http://schemas.microsoft.com/office/word/2010/wordml" xmlns:w15="http://schemas.microsoft.com/office/word/2012/wordml" xmlns:w16cid="http://schemas.microsoft.com/office/word/2016/wordml/cid" xmlns:w16se="http://schemas.microsoft.com/office/word/2015/wordml/symex" mc:Ignorable="w14 w15 w16se w16cid">
   <w:docDefaults>
     <w:rPrDefault>
       <w:rPr>
@@ -5359,7 +6392,7 @@
     </w:rPrDefault>
     <w:pPrDefault/>
   </w:docDefaults>
-  <w:latentStyles w:defLockedState="0" w:defUIPriority="99" w:defSemiHidden="0" w:defUnhideWhenUsed="0" w:defQFormat="0" w:count="371">
+  <w:latentStyles w:defLockedState="0" w:defUIPriority="99" w:defSemiHidden="0" w:defUnhideWhenUsed="0" w:defQFormat="0" w:count="376">
     <w:lsdException w:name="Normal" w:uiPriority="0" w:qFormat="1"/>
     <w:lsdException w:name="heading 1" w:uiPriority="9" w:qFormat="1"/>
     <w:lsdException w:name="heading 2" w:semiHidden="1" w:uiPriority="9" w:unhideWhenUsed="1" w:qFormat="1"/>
@@ -5465,7 +6498,6 @@
     <w:lsdException w:name="HTML Sample" w:semiHidden="1" w:unhideWhenUsed="1"/>
     <w:lsdException w:name="HTML Typewriter" w:semiHidden="1" w:unhideWhenUsed="1"/>
     <w:lsdException w:name="HTML Variable" w:semiHidden="1" w:unhideWhenUsed="1"/>
-    <w:lsdException w:name="Normal Table" w:semiHidden="1" w:unhideWhenUsed="1"/>
     <w:lsdException w:name="annotation subject" w:semiHidden="1" w:unhideWhenUsed="1"/>
     <w:lsdException w:name="No List" w:semiHidden="1" w:unhideWhenUsed="1"/>
     <w:lsdException w:name="Outline List 1" w:semiHidden="1" w:unhideWhenUsed="1"/>
@@ -5508,11 +6540,8 @@
     <w:lsdException w:name="Table Contemporary" w:semiHidden="1" w:unhideWhenUsed="1"/>
     <w:lsdException w:name="Table Elegant" w:semiHidden="1" w:unhideWhenUsed="1"/>
     <w:lsdException w:name="Table Professional" w:semiHidden="1" w:unhideWhenUsed="1"/>
-    <w:lsdException w:name="Table Subtle 1" w:semiHidden="1" w:unhideWhenUsed="1"/>
     <w:lsdException w:name="Table Subtle 2" w:semiHidden="1" w:unhideWhenUsed="1"/>
     <w:lsdException w:name="Table Web 1" w:semiHidden="1" w:unhideWhenUsed="1"/>
-    <w:lsdException w:name="Table Web 2" w:semiHidden="1" w:unhideWhenUsed="1"/>
-    <w:lsdException w:name="Table Web 3" w:semiHidden="1" w:unhideWhenUsed="1"/>
     <w:lsdException w:name="Balloon Text" w:semiHidden="1" w:unhideWhenUsed="1"/>
     <w:lsdException w:name="Table Grid" w:uiPriority="59"/>
     <w:lsdException w:name="Table Theme" w:semiHidden="1" w:unhideWhenUsed="1"/>
@@ -5731,6 +6760,11 @@
     <w:lsdException w:name="List Table 5 Dark Accent 6" w:uiPriority="50"/>
     <w:lsdException w:name="List Table 6 Colorful Accent 6" w:uiPriority="51"/>
     <w:lsdException w:name="List Table 7 Colorful Accent 6" w:uiPriority="52"/>
+    <w:lsdException w:name="Mention" w:semiHidden="1" w:unhideWhenUsed="1"/>
+    <w:lsdException w:name="Smart Hyperlink" w:semiHidden="1" w:unhideWhenUsed="1"/>
+    <w:lsdException w:name="Hashtag" w:semiHidden="1" w:unhideWhenUsed="1"/>
+    <w:lsdException w:name="Unresolved Mention" w:semiHidden="1" w:unhideWhenUsed="1"/>
+    <w:lsdException w:name="Smart Link" w:semiHidden="1" w:unhideWhenUsed="1"/>
   </w:latentStyles>
   <w:style w:type="paragraph" w:default="1" w:styleId="Normal">
     <w:name w:val="Normal"/>
@@ -5861,6 +6895,17 @@
       <w:szCs w:val="22"/>
       <w:lang w:bidi="ar-SA"/>
     </w:rPr>
+  </w:style>
+  <w:style w:type="paragraph" w:styleId="ListParagraph">
+    <w:name w:val="List Paragraph"/>
+    <w:basedOn w:val="Normal"/>
+    <w:uiPriority w:val="34"/>
+    <w:qFormat/>
+    <w:rsid w:val="008E4F03"/>
+    <w:pPr>
+      <w:ind w:left="720"/>
+      <w:contextualSpacing/>
+    </w:pPr>
   </w:style>
 </w:styles>
 </file>
@@ -6155,7 +7200,7 @@
 </file>
 
 <file path=customXml/itemProps1.xml><?xml version="1.0" encoding="utf-8"?>
-<ds:datastoreItem xmlns:ds="http://schemas.openxmlformats.org/officeDocument/2006/customXml" ds:itemID="{595735CB-2A22-49DC-AF90-BFC35C5D8261}">
+<ds:datastoreItem xmlns:ds="http://schemas.openxmlformats.org/officeDocument/2006/customXml" ds:itemID="{B22FA99C-FAA1-41E0-97DD-5A6747169026}">
   <ds:schemaRefs>
     <ds:schemaRef ds:uri="http://schemas.openxmlformats.org/officeDocument/2006/bibliography"/>
   </ds:schemaRefs>

</xml_diff>